<commit_message>
Add docx file: how-to-deal-with-repository
</commit_message>
<xml_diff>
--- a/how-to-deal-with-repository.docx
+++ b/how-to-deal-with-repository.docx
@@ -5,11 +5,30 @@
     <w:p>
       <w:pPr>
         <w:jc w:val="left"/>
-      </w:pPr>
-      <w:r>
         <w:rPr>
           <w:rFonts w:hint="eastAsia"/>
         </w:rPr>
+      </w:pPr>
+      <w:r>
+        <w:rPr>
+          <w:rFonts w:hint="eastAsia"/>
+        </w:rPr>
+        <w:t>要素 文件/工程目录、git地址、</w:t>
+      </w:r>
+    </w:p>
+    <w:p>
+      <w:pPr>
+        <w:jc w:val="left"/>
+      </w:pPr>
+    </w:p>
+    <w:p>
+      <w:pPr>
+        <w:jc w:val="left"/>
+      </w:pPr>
+      <w:r>
+        <w:rPr>
+          <w:rFonts w:hint="eastAsia"/>
+        </w:rPr>
         <w:t>cd CMakeList.txt</w:t>
       </w:r>
       <w:r>
@@ -40,8 +59,16 @@
         <w:rPr>
           <w:color w:val="FF0000"/>
         </w:rPr>
-        <w:t>git init</w:t>
-      </w:r>
+        <w:t xml:space="preserve">git </w:t>
+      </w:r>
+      <w:proofErr w:type="spellStart"/>
+      <w:r>
+        <w:rPr>
+          <w:color w:val="FF0000"/>
+        </w:rPr>
+        <w:t>init</w:t>
+      </w:r>
+      <w:proofErr w:type="spellEnd"/>
       <w:r>
         <w:tab/>
       </w:r>
@@ -113,40 +140,61 @@
     <w:p>
       <w:pPr>
         <w:jc w:val="left"/>
+      </w:pPr>
+    </w:p>
+    <w:p>
+      <w:pPr>
+        <w:jc w:val="left"/>
+      </w:pPr>
+      <w:r>
+        <w:t>把当前目录下的所有文件都加入 Git 的暂存区（忽略 .</w:t>
+      </w:r>
+      <w:proofErr w:type="spellStart"/>
+      <w:r>
+        <w:t>gitignore</w:t>
+      </w:r>
+      <w:proofErr w:type="spellEnd"/>
+      <w:r>
+        <w:t xml:space="preserve"> 中定义的内容）</w:t>
+      </w:r>
+    </w:p>
+    <w:p>
+      <w:pPr>
+        <w:jc w:val="left"/>
+      </w:pPr>
+      <w:r>
+        <w:rPr>
+          <w:color w:val="FF0000"/>
+        </w:rPr>
+        <w:t xml:space="preserve">git </w:t>
+      </w:r>
+      <w:proofErr w:type="gramStart"/>
+      <w:r>
+        <w:rPr>
+          <w:color w:val="FF0000"/>
+        </w:rPr>
+        <w:t>add .</w:t>
+      </w:r>
+      <w:proofErr w:type="gramEnd"/>
+      <w:r>
+        <w:tab/>
+      </w:r>
+      <w:r>
         <w:rPr>
           <w:rFonts w:hint="eastAsia"/>
         </w:rPr>
-      </w:pPr>
-    </w:p>
-    <w:p>
-      <w:pPr>
-        <w:jc w:val="left"/>
-      </w:pPr>
-      <w:r>
-        <w:t>把当前目录下的所有文件都加入 Git 的暂存区（忽略 .gitignore 中定义的内容）</w:t>
-      </w:r>
-    </w:p>
-    <w:p>
-      <w:pPr>
-        <w:jc w:val="left"/>
-      </w:pPr>
-      <w:r>
-        <w:rPr>
-          <w:color w:val="FF0000"/>
-        </w:rPr>
-        <w:t>git add .</w:t>
-      </w:r>
-      <w:r>
-        <w:tab/>
-      </w:r>
-      <w:r>
-        <w:rPr>
-          <w:rFonts w:hint="eastAsia"/>
-        </w:rPr>
         <w:t xml:space="preserve"> </w:t>
       </w:r>
       <w:r>
-        <w:t># 添加所有文件（忽略 .gitignore 中的）</w:t>
+        <w:t># 添加所有文件（忽略 .</w:t>
+      </w:r>
+      <w:proofErr w:type="spellStart"/>
+      <w:r>
+        <w:t>gitignore</w:t>
+      </w:r>
+      <w:proofErr w:type="spellEnd"/>
+      <w:r>
+        <w:t xml:space="preserve"> 中的）</w:t>
       </w:r>
     </w:p>
     <w:p>

</xml_diff>